<commit_message>
update sw activity 1 for 2014
update sw activity 1 for 2014 and python 3.4
</commit_message>
<xml_diff>
--- a/activities_sw/Prog_Activity1.docx
+++ b/activities_sw/Prog_Activity1.docx
@@ -37,8 +37,6 @@
         </w:rPr>
         <w:t>11</w:t>
       </w:r>
-      <w:bookmarkStart w:id="0" w:name="_GoBack"/>
-      <w:bookmarkEnd w:id="0"/>
     </w:p>
     <w:p>
       <w:pPr>
@@ -273,7 +271,27 @@
         <w:t xml:space="preserve"> this class, we will be using a</w:t>
       </w:r>
       <w:r>
-        <w:t xml:space="preserve"> common IDE for Python called IDLE.  </w:t>
+        <w:t xml:space="preserve"> c</w:t>
+      </w:r>
+      <w:r>
+        <w:t xml:space="preserve">ommon IDE for Python called </w:t>
+      </w:r>
+      <w:proofErr w:type="spellStart"/>
+      <w:r>
+        <w:t>PyCharm</w:t>
+      </w:r>
+      <w:proofErr w:type="spellEnd"/>
+      <w:r>
+        <w:t xml:space="preserve"> (</w:t>
+      </w:r>
+      <w:r>
+        <w:t>http://www.jetbrains.com/pycharm/</w:t>
+      </w:r>
+      <w:r>
+        <w:t>)</w:t>
+      </w:r>
+      <w:r>
+        <w:t xml:space="preserve">.  </w:t>
       </w:r>
       <w:r>
         <w:t>T</w:t>
@@ -288,7 +306,18 @@
         <w:t xml:space="preserve"> activity </w:t>
       </w:r>
       <w:r>
-        <w:t>is intended to help you get acquainted with IDLE and use it to write your first Python program.</w:t>
+        <w:t>is intended to h</w:t>
+      </w:r>
+      <w:r>
+        <w:t xml:space="preserve">elp you get acquainted with </w:t>
+      </w:r>
+      <w:proofErr w:type="spellStart"/>
+      <w:r>
+        <w:t>PyCharm</w:t>
+      </w:r>
+      <w:proofErr w:type="spellEnd"/>
+      <w:r>
+        <w:t xml:space="preserve"> and use it to write your first Python program.</w:t>
       </w:r>
     </w:p>
     <w:p>
@@ -330,44 +359,182 @@
       <w:r>
         <w:t xml:space="preserve">Before we start writing programs, we are going to try some simple interactive Python commands to see how Python works.  Open </w:t>
       </w:r>
-      <w:r>
-        <w:t>an IDLE</w:t>
-      </w:r>
-      <w:r>
-        <w:t xml:space="preserve"> window: </w:t>
-      </w:r>
-      <w:r>
-        <w:rPr>
-          <w:b/>
-        </w:rPr>
-        <w:t xml:space="preserve">Start-&gt;All </w:t>
-      </w:r>
-      <w:r>
-        <w:rPr>
-          <w:b/>
-        </w:rPr>
-        <w:t>Programs-&gt;</w:t>
-      </w:r>
-      <w:r>
-        <w:rPr>
-          <w:b/>
-        </w:rPr>
-        <w:t>Python 2.</w:t>
-      </w:r>
-      <w:r>
-        <w:rPr>
-          <w:b/>
-        </w:rPr>
-        <w:t>7</w:t>
-      </w:r>
-      <w:r>
-        <w:rPr>
-          <w:b/>
-        </w:rPr>
-        <w:t>-&gt;IDLE (Python GUI</w:t>
-      </w:r>
-      <w:r>
-        <w:t xml:space="preserve">. </w:t>
+      <w:proofErr w:type="spellStart"/>
+      <w:r>
+        <w:t>PyCharm</w:t>
+      </w:r>
+      <w:proofErr w:type="spellEnd"/>
+      <w:r>
+        <w:t xml:space="preserve">: </w:t>
+      </w:r>
+      <w:r>
+        <w:rPr>
+          <w:b/>
+        </w:rPr>
+        <w:t>Menu-&gt;Programming</w:t>
+      </w:r>
+      <w:r>
+        <w:rPr>
+          <w:b/>
+        </w:rPr>
+        <w:t>-&gt;</w:t>
+      </w:r>
+      <w:proofErr w:type="spellStart"/>
+      <w:r>
+        <w:rPr>
+          <w:b/>
+        </w:rPr>
+        <w:t>PyCharm</w:t>
+      </w:r>
+      <w:proofErr w:type="spellEnd"/>
+      <w:r>
+        <w:t>.</w:t>
+      </w:r>
+      <w:r>
+        <w:t xml:space="preserve"> Create a new project by selecting </w:t>
+      </w:r>
+      <w:r>
+        <w:rPr>
+          <w:b/>
+        </w:rPr>
+        <w:t xml:space="preserve">Create New Project </w:t>
+      </w:r>
+      <w:r>
+        <w:t xml:space="preserve">and name the project </w:t>
+      </w:r>
+      <w:r>
+        <w:rPr>
+          <w:b/>
+        </w:rPr>
+        <w:t xml:space="preserve">Test </w:t>
+      </w:r>
+      <w:r>
+        <w:t xml:space="preserve">(you may wish to make a new directory in </w:t>
+      </w:r>
+      <w:r>
+        <w:rPr>
+          <w:b/>
+        </w:rPr>
+        <w:t xml:space="preserve">My Documents </w:t>
+      </w:r>
+      <w:r>
+        <w:t xml:space="preserve">called </w:t>
+      </w:r>
+      <w:r>
+        <w:rPr>
+          <w:b/>
+        </w:rPr>
+        <w:t>CS100</w:t>
+      </w:r>
+      <w:r>
+        <w:t xml:space="preserve"> to keep all your projects for this course). Also be sure that you select </w:t>
+      </w:r>
+      <w:r>
+        <w:rPr>
+          <w:b/>
+        </w:rPr>
+        <w:t xml:space="preserve">python3.4 </w:t>
+      </w:r>
+      <w:r>
+        <w:t xml:space="preserve">as the interpreter. Right-click on the </w:t>
+      </w:r>
+      <w:r>
+        <w:rPr>
+          <w:b/>
+        </w:rPr>
+        <w:t>Test</w:t>
+      </w:r>
+      <w:r>
+        <w:t xml:space="preserve"> project on the left hand side and select            </w:t>
+      </w:r>
+      <w:r>
+        <w:rPr>
+          <w:b/>
+        </w:rPr>
+        <w:t>New-&gt;Python File</w:t>
+      </w:r>
+      <w:r>
+        <w:t xml:space="preserve"> </w:t>
+      </w:r>
+      <w:r>
+        <w:t xml:space="preserve">and call it </w:t>
+      </w:r>
+      <w:r>
+        <w:rPr>
+          <w:b/>
+        </w:rPr>
+        <w:t>Test</w:t>
+      </w:r>
+      <w:r>
+        <w:t xml:space="preserve"> as well. Note that the file will open in the main </w:t>
+      </w:r>
+      <w:proofErr w:type="spellStart"/>
+      <w:r>
+        <w:t>PyCharm</w:t>
+      </w:r>
+      <w:proofErr w:type="spellEnd"/>
+      <w:r>
+        <w:t xml:space="preserve"> window with a </w:t>
+      </w:r>
+      <w:r>
+        <w:rPr>
+          <w:b/>
+        </w:rPr>
+        <w:t>.</w:t>
+      </w:r>
+      <w:proofErr w:type="spellStart"/>
+      <w:r>
+        <w:rPr>
+          <w:b/>
+        </w:rPr>
+        <w:t>py</w:t>
+      </w:r>
+      <w:proofErr w:type="spellEnd"/>
+      <w:r>
+        <w:t xml:space="preserve"> extension.</w:t>
+      </w:r>
+    </w:p>
+    <w:p>
+      <w:pPr>
+        <w:pStyle w:val="Default"/>
+      </w:pPr>
+    </w:p>
+    <w:p>
+      <w:pPr>
+        <w:pStyle w:val="Default"/>
+      </w:pPr>
+      <w:r>
+        <w:t xml:space="preserve">Select </w:t>
+      </w:r>
+      <w:r>
+        <w:rPr>
+          <w:b/>
+        </w:rPr>
+        <w:t>Tools-&gt;Run Python Console</w:t>
+      </w:r>
+      <w:r>
+        <w:t xml:space="preserve"> from the menu bar at the top of the </w:t>
+      </w:r>
+      <w:proofErr w:type="spellStart"/>
+      <w:r>
+        <w:t>PyCharm</w:t>
+      </w:r>
+      <w:proofErr w:type="spellEnd"/>
+      <w:r>
+        <w:t xml:space="preserve"> window. You should see a window at the bottom of </w:t>
+      </w:r>
+      <w:proofErr w:type="spellStart"/>
+      <w:proofErr w:type="gramStart"/>
+      <w:r>
+        <w:t>PyCharm</w:t>
+      </w:r>
+      <w:proofErr w:type="spellEnd"/>
+      <w:r>
+        <w:t xml:space="preserve"> which</w:t>
+      </w:r>
+      <w:proofErr w:type="gramEnd"/>
+      <w:r>
+        <w:t xml:space="preserve"> will contain a Python command prompt.</w:t>
       </w:r>
     </w:p>
     <w:p>
@@ -383,7 +550,10 @@
         <w:t>Which version of Python is installed on these computers</w:t>
       </w:r>
       <w:r>
-        <w:t xml:space="preserve"> (look at the top of the IDLE window)</w:t>
+        <w:t xml:space="preserve"> (look at the top of the Console</w:t>
+      </w:r>
+      <w:r>
+        <w:t xml:space="preserve"> window)</w:t>
       </w:r>
       <w:r>
         <w:t>?</w:t>
@@ -415,13 +585,44 @@
     <w:p>
       <w:pPr>
         <w:pStyle w:val="Default"/>
-        <w:rPr>
-          <w:rFonts w:ascii="Courier New" w:hAnsi="Courier New"/>
-          <w:sz w:val="20"/>
-          <w:szCs w:val="20"/>
-        </w:rPr>
-      </w:pPr>
-      <w:r>
+      </w:pPr>
+    </w:p>
+    <w:p>
+      <w:pPr>
+        <w:pStyle w:val="Default"/>
+      </w:pPr>
+    </w:p>
+    <w:p>
+      <w:pPr>
+        <w:pStyle w:val="Default"/>
+      </w:pPr>
+    </w:p>
+    <w:p>
+      <w:pPr>
+        <w:pStyle w:val="Default"/>
+      </w:pPr>
+    </w:p>
+    <w:p>
+      <w:pPr>
+        <w:pStyle w:val="Default"/>
+      </w:pPr>
+    </w:p>
+    <w:p>
+      <w:pPr>
+        <w:pStyle w:val="Default"/>
+      </w:pPr>
+    </w:p>
+    <w:p>
+      <w:pPr>
+        <w:pStyle w:val="Default"/>
+        <w:rPr>
+          <w:rFonts w:ascii="Courier New" w:hAnsi="Courier New"/>
+          <w:sz w:val="20"/>
+          <w:szCs w:val="20"/>
+        </w:rPr>
+      </w:pPr>
+      <w:r>
+        <w:lastRenderedPageBreak/>
         <w:t xml:space="preserve">At the prompt </w:t>
       </w:r>
       <w:r>
@@ -436,7 +637,19 @@
         <w:t xml:space="preserve">&gt;&gt;&gt; </w:t>
       </w:r>
       <w:r>
-        <w:t xml:space="preserve">type the following commands (shown in bold), </w:t>
+        <w:t xml:space="preserve">type </w:t>
+      </w:r>
+      <w:r>
+        <w:t xml:space="preserve">each of </w:t>
+      </w:r>
+      <w:r>
+        <w:t>the fol</w:t>
+      </w:r>
+      <w:r>
+        <w:t>lowing commands (shown in bold) and</w:t>
+      </w:r>
+      <w:r>
+        <w:t xml:space="preserve"> </w:t>
       </w:r>
       <w:r>
         <w:t>write</w:t>
@@ -505,15 +718,27 @@
         </w:rPr>
         <w:t xml:space="preserve">&gt;&gt;&gt; </w:t>
       </w:r>
-      <w:r>
-        <w:rPr>
-          <w:rFonts w:ascii="Courier New" w:hAnsi="Courier New"/>
-          <w:b/>
-          <w:bCs/>
-          <w:sz w:val="20"/>
-          <w:szCs w:val="20"/>
-        </w:rPr>
-        <w:t>print Hello World!</w:t>
+      <w:proofErr w:type="gramStart"/>
+      <w:r>
+        <w:rPr>
+          <w:rFonts w:ascii="Courier New" w:hAnsi="Courier New"/>
+          <w:b/>
+          <w:bCs/>
+          <w:sz w:val="20"/>
+          <w:szCs w:val="20"/>
+        </w:rPr>
+        <w:t>print</w:t>
+      </w:r>
+      <w:proofErr w:type="gramEnd"/>
+      <w:r>
+        <w:rPr>
+          <w:rFonts w:ascii="Courier New" w:hAnsi="Courier New"/>
+          <w:b/>
+          <w:bCs/>
+          <w:sz w:val="20"/>
+          <w:szCs w:val="20"/>
+        </w:rPr>
+        <w:t xml:space="preserve"> Hello World!</w:t>
       </w:r>
     </w:p>
     <w:p>
@@ -550,15 +775,57 @@
         </w:rPr>
         <w:t xml:space="preserve">&gt;&gt;&gt; </w:t>
       </w:r>
-      <w:r>
-        <w:rPr>
-          <w:rFonts w:ascii="Courier New" w:hAnsi="Courier New"/>
-          <w:b/>
-          <w:bCs/>
-          <w:sz w:val="20"/>
-          <w:szCs w:val="20"/>
-        </w:rPr>
-        <w:t>print 'Hello World!'</w:t>
+      <w:proofErr w:type="gramStart"/>
+      <w:r>
+        <w:rPr>
+          <w:rFonts w:ascii="Courier New" w:hAnsi="Courier New"/>
+          <w:b/>
+          <w:bCs/>
+          <w:sz w:val="20"/>
+          <w:szCs w:val="20"/>
+        </w:rPr>
+        <w:t>print</w:t>
+      </w:r>
+      <w:proofErr w:type="gramEnd"/>
+      <w:r>
+        <w:rPr>
+          <w:rFonts w:ascii="Courier New" w:hAnsi="Courier New"/>
+          <w:b/>
+          <w:bCs/>
+          <w:sz w:val="20"/>
+          <w:szCs w:val="20"/>
+        </w:rPr>
+        <w:t xml:space="preserve"> </w:t>
+      </w:r>
+      <w:r>
+        <w:rPr>
+          <w:rFonts w:ascii="Courier New" w:hAnsi="Courier New"/>
+          <w:b/>
+          <w:bCs/>
+          <w:sz w:val="20"/>
+          <w:szCs w:val="20"/>
+        </w:rPr>
+        <w:t>(</w:t>
+      </w:r>
+      <w:r>
+        <w:rPr>
+          <w:rFonts w:ascii="Courier New" w:hAnsi="Courier New"/>
+          <w:b/>
+          <w:bCs/>
+          <w:sz w:val="20"/>
+          <w:szCs w:val="20"/>
+        </w:rPr>
+        <w:t>'Hello World!'</w:t>
+      </w:r>
+      <w:r>
+        <w:rPr>
+          <w:rFonts w:ascii="Courier New" w:hAnsi="Courier New"/>
+          <w:b/>
+          <w:bCs/>
+          <w:sz w:val="20"/>
+          <w:szCs w:val="20"/>
+        </w:rPr>
+        <w:t>)</w:t>
       </w:r>
     </w:p>
     <w:p>
@@ -602,15 +869,27 @@
         </w:rPr>
         <w:t xml:space="preserve">&gt;&gt;&gt; </w:t>
       </w:r>
-      <w:r>
-        <w:rPr>
-          <w:rFonts w:ascii="Courier New" w:hAnsi="Courier New"/>
-          <w:b/>
-          <w:bCs/>
-          <w:sz w:val="20"/>
-          <w:szCs w:val="20"/>
-        </w:rPr>
-        <w:t>message = 'Hello World!'</w:t>
+      <w:proofErr w:type="gramStart"/>
+      <w:r>
+        <w:rPr>
+          <w:rFonts w:ascii="Courier New" w:hAnsi="Courier New"/>
+          <w:b/>
+          <w:bCs/>
+          <w:sz w:val="20"/>
+          <w:szCs w:val="20"/>
+        </w:rPr>
+        <w:t>message</w:t>
+      </w:r>
+      <w:proofErr w:type="gramEnd"/>
+      <w:r>
+        <w:rPr>
+          <w:rFonts w:ascii="Courier New" w:hAnsi="Courier New"/>
+          <w:b/>
+          <w:bCs/>
+          <w:sz w:val="20"/>
+          <w:szCs w:val="20"/>
+        </w:rPr>
+        <w:t xml:space="preserve"> = 'Hello World!'</w:t>
       </w:r>
     </w:p>
     <w:p>
@@ -674,15 +953,27 @@
         </w:rPr>
         <w:t xml:space="preserve">&gt;&gt;&gt; </w:t>
       </w:r>
-      <w:r>
-        <w:rPr>
-          <w:rFonts w:ascii="Courier New" w:hAnsi="Courier New"/>
-          <w:b/>
-          <w:bCs/>
-          <w:sz w:val="20"/>
-          <w:szCs w:val="20"/>
-        </w:rPr>
-        <w:t>n = 17</w:t>
+      <w:proofErr w:type="gramStart"/>
+      <w:r>
+        <w:rPr>
+          <w:rFonts w:ascii="Courier New" w:hAnsi="Courier New"/>
+          <w:b/>
+          <w:bCs/>
+          <w:sz w:val="20"/>
+          <w:szCs w:val="20"/>
+        </w:rPr>
+        <w:t>n</w:t>
+      </w:r>
+      <w:proofErr w:type="gramEnd"/>
+      <w:r>
+        <w:rPr>
+          <w:rFonts w:ascii="Courier New" w:hAnsi="Courier New"/>
+          <w:b/>
+          <w:bCs/>
+          <w:sz w:val="20"/>
+          <w:szCs w:val="20"/>
+        </w:rPr>
+        <w:t xml:space="preserve"> = 17</w:t>
       </w:r>
     </w:p>
     <w:p>
@@ -722,15 +1013,57 @@
         </w:rPr>
         <w:t xml:space="preserve">&gt;&gt;&gt; </w:t>
       </w:r>
-      <w:r>
-        <w:rPr>
-          <w:rFonts w:ascii="Courier New" w:hAnsi="Courier New"/>
-          <w:b/>
-          <w:bCs/>
-          <w:sz w:val="20"/>
-          <w:szCs w:val="20"/>
-        </w:rPr>
-        <w:t>print message</w:t>
+      <w:proofErr w:type="gramStart"/>
+      <w:r>
+        <w:rPr>
+          <w:rFonts w:ascii="Courier New" w:hAnsi="Courier New"/>
+          <w:b/>
+          <w:bCs/>
+          <w:sz w:val="20"/>
+          <w:szCs w:val="20"/>
+        </w:rPr>
+        <w:t>print</w:t>
+      </w:r>
+      <w:proofErr w:type="gramEnd"/>
+      <w:r>
+        <w:rPr>
+          <w:rFonts w:ascii="Courier New" w:hAnsi="Courier New"/>
+          <w:b/>
+          <w:bCs/>
+          <w:sz w:val="20"/>
+          <w:szCs w:val="20"/>
+        </w:rPr>
+        <w:t xml:space="preserve"> </w:t>
+      </w:r>
+      <w:r>
+        <w:rPr>
+          <w:rFonts w:ascii="Courier New" w:hAnsi="Courier New"/>
+          <w:b/>
+          <w:bCs/>
+          <w:sz w:val="20"/>
+          <w:szCs w:val="20"/>
+        </w:rPr>
+        <w:t>(</w:t>
+      </w:r>
+      <w:r>
+        <w:rPr>
+          <w:rFonts w:ascii="Courier New" w:hAnsi="Courier New"/>
+          <w:b/>
+          <w:bCs/>
+          <w:sz w:val="20"/>
+          <w:szCs w:val="20"/>
+        </w:rPr>
+        <w:t>message</w:t>
+      </w:r>
+      <w:r>
+        <w:rPr>
+          <w:rFonts w:ascii="Courier New" w:hAnsi="Courier New"/>
+          <w:b/>
+          <w:bCs/>
+          <w:sz w:val="20"/>
+          <w:szCs w:val="20"/>
+        </w:rPr>
+        <w:t>)</w:t>
       </w:r>
     </w:p>
     <w:p>
@@ -770,15 +1103,57 @@
         </w:rPr>
         <w:t xml:space="preserve">&gt;&gt;&gt; </w:t>
       </w:r>
-      <w:r>
-        <w:rPr>
-          <w:rFonts w:ascii="Courier New" w:hAnsi="Courier New"/>
-          <w:b/>
-          <w:bCs/>
-          <w:sz w:val="20"/>
-          <w:szCs w:val="20"/>
-        </w:rPr>
-        <w:t>print n</w:t>
+      <w:proofErr w:type="gramStart"/>
+      <w:r>
+        <w:rPr>
+          <w:rFonts w:ascii="Courier New" w:hAnsi="Courier New"/>
+          <w:b/>
+          <w:bCs/>
+          <w:sz w:val="20"/>
+          <w:szCs w:val="20"/>
+        </w:rPr>
+        <w:t>print</w:t>
+      </w:r>
+      <w:proofErr w:type="gramEnd"/>
+      <w:r>
+        <w:rPr>
+          <w:rFonts w:ascii="Courier New" w:hAnsi="Courier New"/>
+          <w:b/>
+          <w:bCs/>
+          <w:sz w:val="20"/>
+          <w:szCs w:val="20"/>
+        </w:rPr>
+        <w:t xml:space="preserve"> </w:t>
+      </w:r>
+      <w:r>
+        <w:rPr>
+          <w:rFonts w:ascii="Courier New" w:hAnsi="Courier New"/>
+          <w:b/>
+          <w:bCs/>
+          <w:sz w:val="20"/>
+          <w:szCs w:val="20"/>
+        </w:rPr>
+        <w:t>(</w:t>
+      </w:r>
+      <w:r>
+        <w:rPr>
+          <w:rFonts w:ascii="Courier New" w:hAnsi="Courier New"/>
+          <w:b/>
+          <w:bCs/>
+          <w:sz w:val="20"/>
+          <w:szCs w:val="20"/>
+        </w:rPr>
+        <w:t>n</w:t>
+      </w:r>
+      <w:r>
+        <w:rPr>
+          <w:rFonts w:ascii="Courier New" w:hAnsi="Courier New"/>
+          <w:b/>
+          <w:bCs/>
+          <w:sz w:val="20"/>
+          <w:szCs w:val="20"/>
+        </w:rPr>
+        <w:t>)</w:t>
       </w:r>
     </w:p>
     <w:p>
@@ -833,6 +1208,7 @@
         </w:rPr>
         <w:t xml:space="preserve">&gt;&gt;&gt; </w:t>
       </w:r>
+      <w:proofErr w:type="gramStart"/>
       <w:r>
         <w:rPr>
           <w:rFonts w:ascii="Courier New" w:hAnsi="Courier New"/>
@@ -843,6 +1219,7 @@
         </w:rPr>
         <w:t>message</w:t>
       </w:r>
+      <w:proofErr w:type="gramEnd"/>
     </w:p>
     <w:p>
       <w:pPr>
@@ -896,15 +1273,27 @@
         </w:rPr>
         <w:t xml:space="preserve">&gt;&gt;&gt; </w:t>
       </w:r>
-      <w:r>
-        <w:rPr>
-          <w:rFonts w:ascii="Courier New" w:hAnsi="Courier New"/>
-          <w:b/>
-          <w:bCs/>
-          <w:sz w:val="20"/>
-          <w:szCs w:val="20"/>
-        </w:rPr>
-        <w:t>lambda = 3.125</w:t>
+      <w:proofErr w:type="gramStart"/>
+      <w:r>
+        <w:rPr>
+          <w:rFonts w:ascii="Courier New" w:hAnsi="Courier New"/>
+          <w:b/>
+          <w:bCs/>
+          <w:sz w:val="20"/>
+          <w:szCs w:val="20"/>
+        </w:rPr>
+        <w:t>lambda</w:t>
+      </w:r>
+      <w:proofErr w:type="gramEnd"/>
+      <w:r>
+        <w:rPr>
+          <w:rFonts w:ascii="Courier New" w:hAnsi="Courier New"/>
+          <w:b/>
+          <w:bCs/>
+          <w:sz w:val="20"/>
+          <w:szCs w:val="20"/>
+        </w:rPr>
+        <w:t xml:space="preserve"> = 3.125</w:t>
       </w:r>
     </w:p>
     <w:p>
@@ -944,15 +1333,27 @@
         </w:rPr>
         <w:t xml:space="preserve">&gt;&gt;&gt; </w:t>
       </w:r>
-      <w:r>
-        <w:rPr>
-          <w:rFonts w:ascii="Courier New" w:hAnsi="Courier New"/>
-          <w:b/>
-          <w:bCs/>
-          <w:sz w:val="20"/>
-          <w:szCs w:val="20"/>
-        </w:rPr>
-        <w:t>type(message)</w:t>
+      <w:proofErr w:type="gramStart"/>
+      <w:r>
+        <w:rPr>
+          <w:rFonts w:ascii="Courier New" w:hAnsi="Courier New"/>
+          <w:b/>
+          <w:bCs/>
+          <w:sz w:val="20"/>
+          <w:szCs w:val="20"/>
+        </w:rPr>
+        <w:t>type</w:t>
+      </w:r>
+      <w:proofErr w:type="gramEnd"/>
+      <w:r>
+        <w:rPr>
+          <w:rFonts w:ascii="Courier New" w:hAnsi="Courier New"/>
+          <w:b/>
+          <w:bCs/>
+          <w:sz w:val="20"/>
+          <w:szCs w:val="20"/>
+        </w:rPr>
+        <w:t>(message)</w:t>
       </w:r>
     </w:p>
     <w:p>
@@ -992,15 +1393,27 @@
         </w:rPr>
         <w:t xml:space="preserve">&gt;&gt;&gt; </w:t>
       </w:r>
-      <w:r>
-        <w:rPr>
-          <w:rFonts w:ascii="Courier New" w:hAnsi="Courier New"/>
-          <w:b/>
-          <w:bCs/>
-          <w:sz w:val="20"/>
-          <w:szCs w:val="20"/>
-        </w:rPr>
-        <w:t>type(n)</w:t>
+      <w:proofErr w:type="gramStart"/>
+      <w:r>
+        <w:rPr>
+          <w:rFonts w:ascii="Courier New" w:hAnsi="Courier New"/>
+          <w:b/>
+          <w:bCs/>
+          <w:sz w:val="20"/>
+          <w:szCs w:val="20"/>
+        </w:rPr>
+        <w:t>type</w:t>
+      </w:r>
+      <w:proofErr w:type="gramEnd"/>
+      <w:r>
+        <w:rPr>
+          <w:rFonts w:ascii="Courier New" w:hAnsi="Courier New"/>
+          <w:b/>
+          <w:bCs/>
+          <w:sz w:val="20"/>
+          <w:szCs w:val="20"/>
+        </w:rPr>
+        <w:t>(n)</w:t>
       </w:r>
     </w:p>
     <w:p>
@@ -1040,46 +1453,28 @@
         </w:rPr>
         <w:t xml:space="preserve">&gt;&gt;&gt; </w:t>
       </w:r>
-      <w:r>
-        <w:rPr>
-          <w:rFonts w:ascii="Courier New" w:hAnsi="Courier New"/>
-          <w:b/>
-          <w:bCs/>
-          <w:sz w:val="20"/>
-          <w:szCs w:val="20"/>
-        </w:rPr>
-        <w:t>message/8</w:t>
-      </w:r>
-    </w:p>
-    <w:p>
-      <w:pPr>
-        <w:pStyle w:val="Default"/>
-        <w:rPr>
-          <w:rFonts w:ascii="Courier New" w:hAnsi="Courier New"/>
-          <w:sz w:val="20"/>
-          <w:szCs w:val="20"/>
-        </w:rPr>
-      </w:pPr>
-    </w:p>
-    <w:p>
-      <w:pPr>
-        <w:pStyle w:val="Default"/>
-        <w:rPr>
-          <w:rFonts w:ascii="Courier New" w:hAnsi="Courier New"/>
-          <w:sz w:val="20"/>
-          <w:szCs w:val="20"/>
-        </w:rPr>
-      </w:pPr>
-    </w:p>
-    <w:p>
-      <w:pPr>
-        <w:pStyle w:val="Default"/>
-        <w:rPr>
-          <w:rFonts w:ascii="Courier New" w:hAnsi="Courier New"/>
-          <w:sz w:val="20"/>
-          <w:szCs w:val="20"/>
-        </w:rPr>
-      </w:pPr>
+      <w:proofErr w:type="gramStart"/>
+      <w:r>
+        <w:rPr>
+          <w:rFonts w:ascii="Courier New" w:hAnsi="Courier New"/>
+          <w:b/>
+          <w:bCs/>
+          <w:sz w:val="20"/>
+          <w:szCs w:val="20"/>
+        </w:rPr>
+        <w:t>message</w:t>
+      </w:r>
+      <w:proofErr w:type="gramEnd"/>
+      <w:r>
+        <w:rPr>
+          <w:rFonts w:ascii="Courier New" w:hAnsi="Courier New"/>
+          <w:b/>
+          <w:bCs/>
+          <w:sz w:val="20"/>
+          <w:szCs w:val="20"/>
+        </w:rPr>
+        <w:t>/8</w:t>
+      </w:r>
     </w:p>
     <w:p>
       <w:pPr>
@@ -1101,18 +1496,41 @@
           <w:sz w:val="20"/>
           <w:szCs w:val="20"/>
         </w:rPr>
+        <w:lastRenderedPageBreak/>
         <w:t xml:space="preserve">&gt;&gt;&gt; </w:t>
       </w:r>
-      <w:r>
-        <w:rPr>
-          <w:rFonts w:ascii="Courier New" w:hAnsi="Courier New"/>
-          <w:b/>
-          <w:bCs/>
-          <w:sz w:val="20"/>
-          <w:szCs w:val="20"/>
-        </w:rPr>
-        <w:t>n/8</w:t>
-      </w:r>
+      <w:proofErr w:type="gramStart"/>
+      <w:r>
+        <w:rPr>
+          <w:rFonts w:ascii="Courier New" w:hAnsi="Courier New"/>
+          <w:b/>
+          <w:bCs/>
+          <w:sz w:val="20"/>
+          <w:szCs w:val="20"/>
+        </w:rPr>
+        <w:t>n</w:t>
+      </w:r>
+      <w:proofErr w:type="gramEnd"/>
+      <w:r>
+        <w:rPr>
+          <w:rFonts w:ascii="Courier New" w:hAnsi="Courier New"/>
+          <w:b/>
+          <w:bCs/>
+          <w:sz w:val="20"/>
+          <w:szCs w:val="20"/>
+        </w:rPr>
+        <w:t>/8</w:t>
+      </w:r>
+    </w:p>
+    <w:p>
+      <w:pPr>
+        <w:pStyle w:val="Default"/>
+        <w:rPr>
+          <w:rFonts w:ascii="Courier New" w:hAnsi="Courier New"/>
+          <w:sz w:val="20"/>
+          <w:szCs w:val="20"/>
+        </w:rPr>
+      </w:pPr>
     </w:p>
     <w:p>
       <w:pPr>
@@ -1166,32 +1584,219 @@
         </w:rPr>
         <w:t xml:space="preserve">&gt;&gt;&gt; </w:t>
       </w:r>
-      <w:r>
-        <w:rPr>
-          <w:rFonts w:ascii="Courier New" w:hAnsi="Courier New"/>
-          <w:b/>
-          <w:bCs/>
-          <w:sz w:val="20"/>
-          <w:szCs w:val="20"/>
-        </w:rPr>
-        <w:t>n/8.0</w:t>
-      </w:r>
-    </w:p>
-    <w:p>
-      <w:pPr>
-        <w:pStyle w:val="Default"/>
-        <w:rPr>
-          <w:rFonts w:ascii="Courier New" w:hAnsi="Courier New"/>
-          <w:sz w:val="20"/>
-          <w:szCs w:val="20"/>
-        </w:rPr>
-      </w:pPr>
-    </w:p>
-    <w:p>
-      <w:pPr>
-        <w:pStyle w:val="Default"/>
-        <w:rPr>
-          <w:rFonts w:ascii="Courier New" w:hAnsi="Courier New"/>
+      <w:proofErr w:type="gramStart"/>
+      <w:r>
+        <w:rPr>
+          <w:rFonts w:ascii="Courier New" w:hAnsi="Courier New"/>
+          <w:b/>
+          <w:bCs/>
+          <w:sz w:val="20"/>
+          <w:szCs w:val="20"/>
+        </w:rPr>
+        <w:t>n</w:t>
+      </w:r>
+      <w:proofErr w:type="gramEnd"/>
+      <w:r>
+        <w:rPr>
+          <w:rFonts w:ascii="Courier New" w:hAnsi="Courier New"/>
+          <w:b/>
+          <w:bCs/>
+          <w:sz w:val="20"/>
+          <w:szCs w:val="20"/>
+        </w:rPr>
+        <w:t>/8.0</w:t>
+      </w:r>
+    </w:p>
+    <w:p>
+      <w:pPr>
+        <w:pStyle w:val="Default"/>
+        <w:rPr>
+          <w:rFonts w:ascii="Courier New" w:hAnsi="Courier New"/>
+          <w:sz w:val="20"/>
+          <w:szCs w:val="20"/>
+        </w:rPr>
+      </w:pPr>
+    </w:p>
+    <w:p>
+      <w:pPr>
+        <w:pStyle w:val="Default"/>
+        <w:rPr>
+          <w:rFonts w:ascii="Courier New" w:hAnsi="Courier New"/>
+          <w:sz w:val="20"/>
+          <w:szCs w:val="20"/>
+        </w:rPr>
+      </w:pPr>
+    </w:p>
+    <w:p>
+      <w:pPr>
+        <w:pStyle w:val="Default"/>
+        <w:rPr>
+          <w:rFonts w:ascii="Courier New" w:hAnsi="Courier New"/>
+          <w:sz w:val="20"/>
+          <w:szCs w:val="20"/>
+        </w:rPr>
+      </w:pPr>
+    </w:p>
+    <w:p>
+      <w:pPr>
+        <w:pStyle w:val="Default"/>
+        <w:rPr>
+          <w:rFonts w:ascii="Courier New" w:hAnsi="Courier New"/>
+          <w:sz w:val="20"/>
+          <w:szCs w:val="20"/>
+        </w:rPr>
+      </w:pPr>
+    </w:p>
+    <w:p>
+      <w:pPr>
+        <w:pStyle w:val="Default"/>
+        <w:rPr>
+          <w:rFonts w:ascii="Courier New" w:hAnsi="Courier New"/>
+          <w:b/>
+          <w:sz w:val="20"/>
+          <w:szCs w:val="20"/>
+        </w:rPr>
+      </w:pPr>
+      <w:r>
+        <w:rPr>
+          <w:rFonts w:ascii="Courier New" w:hAnsi="Courier New"/>
+          <w:sz w:val="20"/>
+          <w:szCs w:val="20"/>
+        </w:rPr>
+        <w:t xml:space="preserve">&gt;&gt;&gt; </w:t>
+      </w:r>
+      <w:proofErr w:type="gramStart"/>
+      <w:r>
+        <w:rPr>
+          <w:rFonts w:ascii="Courier New" w:hAnsi="Courier New"/>
+          <w:b/>
+          <w:sz w:val="20"/>
+          <w:szCs w:val="20"/>
+        </w:rPr>
+        <w:t>n</w:t>
+      </w:r>
+      <w:proofErr w:type="gramEnd"/>
+      <w:r>
+        <w:rPr>
+          <w:rFonts w:ascii="Courier New" w:hAnsi="Courier New"/>
+          <w:b/>
+          <w:sz w:val="20"/>
+          <w:szCs w:val="20"/>
+        </w:rPr>
+        <w:t xml:space="preserve"> // 8</w:t>
+      </w:r>
+    </w:p>
+    <w:p>
+      <w:pPr>
+        <w:pStyle w:val="Default"/>
+        <w:rPr>
+          <w:rFonts w:ascii="Courier New" w:hAnsi="Courier New"/>
+          <w:b/>
+          <w:sz w:val="20"/>
+          <w:szCs w:val="20"/>
+        </w:rPr>
+      </w:pPr>
+    </w:p>
+    <w:p>
+      <w:pPr>
+        <w:pStyle w:val="Default"/>
+        <w:rPr>
+          <w:rFonts w:ascii="Courier New" w:hAnsi="Courier New"/>
+          <w:b/>
+          <w:sz w:val="20"/>
+          <w:szCs w:val="20"/>
+        </w:rPr>
+      </w:pPr>
+    </w:p>
+    <w:p>
+      <w:pPr>
+        <w:pStyle w:val="Default"/>
+        <w:rPr>
+          <w:rFonts w:ascii="Courier New" w:hAnsi="Courier New"/>
+          <w:b/>
+          <w:sz w:val="20"/>
+          <w:szCs w:val="20"/>
+        </w:rPr>
+      </w:pPr>
+    </w:p>
+    <w:p>
+      <w:pPr>
+        <w:pStyle w:val="Default"/>
+        <w:rPr>
+          <w:rFonts w:ascii="Courier New" w:hAnsi="Courier New"/>
+          <w:b/>
+          <w:sz w:val="20"/>
+          <w:szCs w:val="20"/>
+        </w:rPr>
+      </w:pPr>
+    </w:p>
+    <w:p>
+      <w:pPr>
+        <w:pStyle w:val="Default"/>
+        <w:rPr>
+          <w:rFonts w:ascii="Courier New" w:hAnsi="Courier New"/>
+          <w:b/>
+          <w:sz w:val="20"/>
+          <w:szCs w:val="20"/>
+        </w:rPr>
+      </w:pPr>
+      <w:r>
+        <w:rPr>
+          <w:rFonts w:ascii="Courier New" w:hAnsi="Courier New"/>
+          <w:sz w:val="20"/>
+          <w:szCs w:val="20"/>
+        </w:rPr>
+        <w:t xml:space="preserve">&gt;&gt;&gt; </w:t>
+      </w:r>
+      <w:proofErr w:type="gramStart"/>
+      <w:r>
+        <w:rPr>
+          <w:rFonts w:ascii="Courier New" w:hAnsi="Courier New"/>
+          <w:b/>
+          <w:sz w:val="20"/>
+          <w:szCs w:val="20"/>
+        </w:rPr>
+        <w:t>n</w:t>
+      </w:r>
+      <w:proofErr w:type="gramEnd"/>
+      <w:r>
+        <w:rPr>
+          <w:rFonts w:ascii="Courier New" w:hAnsi="Courier New"/>
+          <w:b/>
+          <w:sz w:val="20"/>
+          <w:szCs w:val="20"/>
+        </w:rPr>
+        <w:t xml:space="preserve"> // 8.0</w:t>
+      </w:r>
+    </w:p>
+    <w:p>
+      <w:pPr>
+        <w:pStyle w:val="Default"/>
+        <w:rPr>
+          <w:rFonts w:ascii="Courier New" w:hAnsi="Courier New"/>
+          <w:b/>
+          <w:sz w:val="20"/>
+          <w:szCs w:val="20"/>
+        </w:rPr>
+      </w:pPr>
+    </w:p>
+    <w:p>
+      <w:pPr>
+        <w:pStyle w:val="Default"/>
+        <w:rPr>
+          <w:rFonts w:ascii="Courier New" w:hAnsi="Courier New"/>
+          <w:b/>
+          <w:sz w:val="20"/>
+          <w:szCs w:val="20"/>
+        </w:rPr>
+      </w:pPr>
+    </w:p>
+    <w:p>
+      <w:pPr>
+        <w:pStyle w:val="Default"/>
+        <w:rPr>
+          <w:rFonts w:ascii="Courier New" w:hAnsi="Courier New"/>
+          <w:b/>
           <w:sz w:val="20"/>
           <w:szCs w:val="20"/>
         </w:rPr>
@@ -1229,16 +1834,38 @@
         </w:rPr>
         <w:t xml:space="preserve">&gt;&gt;&gt; </w:t>
       </w:r>
-      <w:r>
-        <w:rPr>
-          <w:rFonts w:ascii="Courier New" w:hAnsi="Courier New"/>
-          <w:b/>
-          <w:bCs/>
-          <w:sz w:val="20"/>
-          <w:szCs w:val="20"/>
-        </w:rPr>
-        <w:t>message*2</w:t>
-      </w:r>
+      <w:proofErr w:type="gramStart"/>
+      <w:r>
+        <w:rPr>
+          <w:rFonts w:ascii="Courier New" w:hAnsi="Courier New"/>
+          <w:b/>
+          <w:bCs/>
+          <w:sz w:val="20"/>
+          <w:szCs w:val="20"/>
+        </w:rPr>
+        <w:t>message</w:t>
+      </w:r>
+      <w:proofErr w:type="gramEnd"/>
+      <w:r>
+        <w:rPr>
+          <w:rFonts w:ascii="Courier New" w:hAnsi="Courier New"/>
+          <w:b/>
+          <w:bCs/>
+          <w:sz w:val="20"/>
+          <w:szCs w:val="20"/>
+        </w:rPr>
+        <w:t>*2</w:t>
+      </w:r>
+    </w:p>
+    <w:p>
+      <w:pPr>
+        <w:pStyle w:val="Default"/>
+        <w:rPr>
+          <w:rFonts w:ascii="Courier New" w:hAnsi="Courier New"/>
+          <w:sz w:val="20"/>
+          <w:szCs w:val="20"/>
+        </w:rPr>
+      </w:pPr>
     </w:p>
     <w:p>
       <w:pPr>
@@ -1292,16 +1919,38 @@
         </w:rPr>
         <w:t xml:space="preserve">&gt;&gt;&gt; </w:t>
       </w:r>
-      <w:r>
-        <w:rPr>
-          <w:rFonts w:ascii="Courier New" w:hAnsi="Courier New"/>
-          <w:b/>
-          <w:bCs/>
-          <w:sz w:val="20"/>
-          <w:szCs w:val="20"/>
-        </w:rPr>
-        <w:t>quit()</w:t>
-      </w:r>
+      <w:proofErr w:type="gramStart"/>
+      <w:r>
+        <w:rPr>
+          <w:rFonts w:ascii="Courier New" w:hAnsi="Courier New"/>
+          <w:b/>
+          <w:bCs/>
+          <w:sz w:val="20"/>
+          <w:szCs w:val="20"/>
+        </w:rPr>
+        <w:t>quit</w:t>
+      </w:r>
+      <w:proofErr w:type="gramEnd"/>
+      <w:r>
+        <w:rPr>
+          <w:rFonts w:ascii="Courier New" w:hAnsi="Courier New"/>
+          <w:b/>
+          <w:bCs/>
+          <w:sz w:val="20"/>
+          <w:szCs w:val="20"/>
+        </w:rPr>
+        <w:t>()</w:t>
+      </w:r>
+    </w:p>
+    <w:p>
+      <w:pPr>
+        <w:pStyle w:val="Default"/>
+      </w:pPr>
+    </w:p>
+    <w:p>
+      <w:pPr>
+        <w:pStyle w:val="Default"/>
+      </w:pPr>
     </w:p>
     <w:p>
       <w:pPr>
@@ -1325,7 +1974,6 @@
           <w:sz w:val="28"/>
           <w:szCs w:val="28"/>
         </w:rPr>
-        <w:lastRenderedPageBreak/>
         <w:t>2. Hello Python</w:t>
       </w:r>
       <w:r>
@@ -1360,7 +2008,15 @@
         <w:t>We will now write (again) the trivial “Hello World”</w:t>
       </w:r>
       <w:r>
-        <w:t xml:space="preserve"> program to review using IDLE.</w:t>
+        <w:t xml:space="preserve"> program to review using </w:t>
+      </w:r>
+      <w:proofErr w:type="spellStart"/>
+      <w:r>
+        <w:t>PyCharm</w:t>
+      </w:r>
+      <w:proofErr w:type="spellEnd"/>
+      <w:r>
+        <w:t>.</w:t>
       </w:r>
     </w:p>
     <w:p>
@@ -1380,31 +2036,16 @@
         </w:rPr>
       </w:pPr>
       <w:r>
-        <w:t xml:space="preserve">Open </w:t>
-      </w:r>
-      <w:r>
-        <w:t>a new window (</w:t>
-      </w:r>
-      <w:r>
-        <w:rPr>
-          <w:b/>
-        </w:rPr>
-        <w:t>File</w:t>
-      </w:r>
-      <w:r>
-        <w:rPr>
-          <w:b/>
-        </w:rPr>
-        <w:t>-&gt;</w:t>
-      </w:r>
-      <w:r>
-        <w:rPr>
-          <w:b/>
-        </w:rPr>
-        <w:t>New Window</w:t>
-      </w:r>
-      <w:r>
-        <w:t>)</w:t>
+        <w:t xml:space="preserve">Go to the </w:t>
+      </w:r>
+      <w:r>
+        <w:rPr>
+          <w:b/>
+        </w:rPr>
+        <w:t>Test.py</w:t>
+      </w:r>
+      <w:r>
+        <w:t xml:space="preserve"> window that we created earlier</w:t>
       </w:r>
     </w:p>
     <w:p>
@@ -1436,15 +2077,37 @@
           <w:szCs w:val="20"/>
         </w:rPr>
       </w:pPr>
-      <w:r>
-        <w:rPr>
-          <w:rFonts w:ascii="Courier New" w:hAnsi="Courier New"/>
-          <w:b/>
-          <w:bCs/>
-          <w:sz w:val="20"/>
-          <w:szCs w:val="20"/>
-        </w:rPr>
-        <w:t xml:space="preserve">print </w:t>
+      <w:proofErr w:type="gramStart"/>
+      <w:r>
+        <w:rPr>
+          <w:rFonts w:ascii="Courier New" w:hAnsi="Courier New"/>
+          <w:b/>
+          <w:bCs/>
+          <w:sz w:val="20"/>
+          <w:szCs w:val="20"/>
+        </w:rPr>
+        <w:t>print</w:t>
+      </w:r>
+      <w:proofErr w:type="gramEnd"/>
+      <w:r>
+        <w:rPr>
+          <w:rFonts w:ascii="Courier New" w:hAnsi="Courier New"/>
+          <w:b/>
+          <w:bCs/>
+          <w:sz w:val="20"/>
+          <w:szCs w:val="20"/>
+        </w:rPr>
+        <w:t xml:space="preserve"> </w:t>
+      </w:r>
+      <w:r>
+        <w:rPr>
+          <w:rFonts w:ascii="Courier New" w:hAnsi="Courier New"/>
+          <w:b/>
+          <w:bCs/>
+          <w:sz w:val="20"/>
+          <w:szCs w:val="20"/>
+        </w:rPr>
+        <w:t>(</w:t>
       </w:r>
       <w:r>
         <w:rPr>
@@ -1475,6 +2138,16 @@
           <w:szCs w:val="20"/>
         </w:rPr>
         <w:t>'</w:t>
+      </w:r>
+      <w:r>
+        <w:rPr>
+          <w:rFonts w:ascii="Courier New" w:hAnsi="Courier New"/>
+          <w:b/>
+          <w:bCs/>
+          <w:sz w:val="20"/>
+          <w:szCs w:val="20"/>
+        </w:rPr>
+        <w:t>)</w:t>
       </w:r>
     </w:p>
     <w:p>
@@ -1492,63 +2165,6 @@
         </w:numPr>
       </w:pPr>
       <w:r>
-        <w:t xml:space="preserve">Save the program somewhere in your documents folder (e.g. </w:t>
-      </w:r>
-      <w:r>
-        <w:rPr>
-          <w:rFonts w:ascii="Courier New" w:hAnsi="Courier New"/>
-          <w:sz w:val="20"/>
-          <w:szCs w:val="20"/>
-        </w:rPr>
-        <w:t>My Documents\CS100\</w:t>
-      </w:r>
-      <w:r>
-        <w:rPr>
-          <w:rFonts w:ascii="Courier New" w:hAnsi="Courier New"/>
-          <w:sz w:val="20"/>
-          <w:szCs w:val="20"/>
-        </w:rPr>
-        <w:t>programs</w:t>
-      </w:r>
-      <w:r>
-        <w:t xml:space="preserve">) with the filename </w:t>
-      </w:r>
-      <w:r>
-        <w:rPr>
-          <w:rFonts w:ascii="Courier New" w:hAnsi="Courier New"/>
-          <w:b/>
-          <w:bCs/>
-          <w:sz w:val="20"/>
-          <w:szCs w:val="20"/>
-        </w:rPr>
-        <w:t>hello.py</w:t>
-      </w:r>
-      <w:r>
-        <w:t xml:space="preserve"> (note the </w:t>
-      </w:r>
-      <w:r>
-        <w:rPr>
-          <w:rFonts w:ascii="Courier New" w:hAnsi="Courier New"/>
-          <w:b/>
-          <w:bCs/>
-          <w:sz w:val="20"/>
-          <w:szCs w:val="20"/>
-        </w:rPr>
-        <w:t>.py</w:t>
-      </w:r>
-      <w:r>
-        <w:t xml:space="preserve"> extension is used for python programs)</w:t>
-      </w:r>
-    </w:p>
-    <w:p>
-      <w:pPr>
-        <w:pStyle w:val="Default"/>
-        <w:numPr>
-          <w:ilvl w:val="0"/>
-          <w:numId w:val="3"/>
-        </w:numPr>
-      </w:pPr>
-      <w:r>
         <w:t xml:space="preserve">In the menu bar select </w:t>
       </w:r>
       <w:r>
@@ -1567,7 +2183,19 @@
         <w:rPr>
           <w:b/>
         </w:rPr>
-        <w:t>Run Module</w:t>
+        <w:t xml:space="preserve">Run </w:t>
+      </w:r>
+      <w:r>
+        <w:t xml:space="preserve">and select </w:t>
+      </w:r>
+      <w:r>
+        <w:rPr>
+          <w:b/>
+        </w:rPr>
+        <w:t>Test</w:t>
+      </w:r>
+      <w:r>
+        <w:t xml:space="preserve"> in the pop-up window</w:t>
       </w:r>
     </w:p>
     <w:p>
@@ -1584,11 +2212,30 @@
         <w:t xml:space="preserve">What output is produced in the </w:t>
       </w:r>
       <w:r>
-        <w:t>main IDLE</w:t>
-      </w:r>
+        <w:t xml:space="preserve">bottom half of the </w:t>
+      </w:r>
+      <w:proofErr w:type="spellStart"/>
+      <w:r>
+        <w:t>PyCharm</w:t>
+      </w:r>
+      <w:proofErr w:type="spellEnd"/>
       <w:r>
         <w:t xml:space="preserve"> window</w:t>
       </w:r>
+      <w:r>
+        <w:t xml:space="preserve"> in the </w:t>
+      </w:r>
+      <w:r>
+        <w:rPr>
+          <w:b/>
+        </w:rPr>
+        <w:t>Test</w:t>
+      </w:r>
+      <w:r>
+        <w:t xml:space="preserve"> tab</w:t>
+      </w:r>
+      <w:bookmarkStart w:id="0" w:name="_GoBack"/>
+      <w:bookmarkEnd w:id="0"/>
       <w:r>
         <w:t>?</w:t>
       </w:r>
@@ -1689,7 +2336,7 @@
       <w:t>Fall 201</w:t>
     </w:r>
     <w:r>
-      <w:t>3</w:t>
+      <w:t>4</w:t>
     </w:r>
   </w:p>
   <w:p>

</xml_diff>

<commit_message>
Small update to SW Activity #1
</commit_message>
<xml_diff>
--- a/activities_sw/Prog_Activity1.docx
+++ b/activities_sw/Prog_Activity1.docx
@@ -27,7 +27,7 @@
           <w:sz w:val="32"/>
           <w:szCs w:val="32"/>
         </w:rPr>
-        <w:t xml:space="preserve"> – Due 9/</w:t>
+        <w:t xml:space="preserve"> – Due </w:t>
       </w:r>
       <w:r>
         <w:rPr>
@@ -35,7 +35,23 @@
           <w:sz w:val="32"/>
           <w:szCs w:val="32"/>
         </w:rPr>
-        <w:t>11</w:t>
+        <w:t>10</w:t>
+      </w:r>
+      <w:r>
+        <w:rPr>
+          <w:rFonts w:ascii="Arial Black" w:hAnsi="Arial Black"/>
+          <w:sz w:val="32"/>
+          <w:szCs w:val="32"/>
+        </w:rPr>
+        <w:t>/</w:t>
+      </w:r>
+      <w:r>
+        <w:rPr>
+          <w:rFonts w:ascii="Arial Black" w:hAnsi="Arial Black"/>
+          <w:sz w:val="32"/>
+          <w:szCs w:val="32"/>
+        </w:rPr>
+        <w:t>10</w:t>
       </w:r>
     </w:p>
     <w:p>
@@ -2221,18 +2237,6 @@
       <w:proofErr w:type="spellEnd"/>
       <w:r>
         <w:t xml:space="preserve"> window</w:t>
-      </w:r>
-      <w:r>
-        <w:t xml:space="preserve"> in the </w:t>
-      </w:r>
-      <w:r>
-        <w:rPr>
-          <w:b/>
-        </w:rPr>
-        <w:t>Test</w:t>
-      </w:r>
-      <w:r>
-        <w:t xml:space="preserve"> tab</w:t>
       </w:r>
       <w:bookmarkStart w:id="0" w:name="_GoBack"/>
       <w:bookmarkEnd w:id="0"/>

</xml_diff>